<commit_message>
Gearing up for M&C submission
</commit_message>
<xml_diff>
--- a/5 Manuscript/Maxwell DRM Reactivity CL.docx
+++ b/5 Manuscript/Maxwell DRM Reactivity CL.docx
@@ -28,14 +28,13 @@
         </w:rPr>
         <w:t xml:space="preserve"> </w:t>
       </w:r>
-      <w:proofErr w:type="spellStart"/>
-      <w:r>
-        <w:rPr>
-          <w:rFonts w:ascii="Times New Roman" w:hAnsi="Times New Roman" w:cs="Times New Roman"/>
-          <w:sz w:val="24"/>
-          <w:szCs w:val="24"/>
-        </w:rPr>
-        <w:t>XX</w:t>
+      <w:r>
+        <w:rPr>
+          <w:rFonts w:ascii="Times New Roman" w:hAnsi="Times New Roman" w:cs="Times New Roman"/>
+          <w:sz w:val="24"/>
+          <w:szCs w:val="24"/>
+        </w:rPr>
+        <w:t>14</w:t>
       </w:r>
       <w:r>
         <w:rPr>
@@ -46,7 +45,6 @@
         </w:rPr>
         <w:t>th</w:t>
       </w:r>
-      <w:proofErr w:type="spellEnd"/>
       <w:r>
         <w:rPr>
           <w:rFonts w:ascii="Times New Roman" w:hAnsi="Times New Roman" w:cs="Times New Roman"/>
@@ -473,15 +471,95 @@
           <w:sz w:val="24"/>
           <w:szCs w:val="24"/>
         </w:rPr>
-        <w:t>his account predicts a dissociation between JOL reactivity and test format, such that JOLs should produce positive reactivity when memory is assessed using recognition testing but should be non-reactive when free-recall testing is used.</w:t>
-      </w:r>
-      <w:r>
-        <w:rPr>
-          <w:rFonts w:ascii="Times New Roman" w:hAnsi="Times New Roman" w:cs="Times New Roman"/>
-          <w:sz w:val="24"/>
-          <w:szCs w:val="24"/>
-        </w:rPr>
-        <w:t xml:space="preserve"> Thus, the present study utilizes both free-recall (Experiment 1A) and recognition testing (Experiments 1B and 2). Importantly, all experiments included two separate JOL groups (item-level JOLs which were elicited individual for each word) and global JOLs (which were elicited for each list), allowing for a comparison of between JOL tasks emphasizing item-specific and relational aspects of stimuli. Overall, findings Experiments 1A/1B were consistent with an item-order account of reactivity, as item-level JOLs were only reactive on categorized and uncategorized word lists when recognition testing was used. Additionally, this pattern extended to DRM lists in Experiment 2. Finally, global JOLs were non-reactive on correct recognition, though they increased false recognition of critical lures. Taken together, these findings provide further evidence supporting an item-order account of JOL reactivity while also demonstrating that the processes underlying JOL reactivity is contingent upon the interaction between stimulus types, testing methods, and JOL framing.</w:t>
+        <w:t xml:space="preserve">his account predicts a dissociation between JOL reactivity and test format, such that JOLs should </w:t>
+      </w:r>
+      <w:r>
+        <w:rPr>
+          <w:rFonts w:ascii="Times New Roman" w:hAnsi="Times New Roman" w:cs="Times New Roman"/>
+          <w:sz w:val="24"/>
+          <w:szCs w:val="24"/>
+        </w:rPr>
+        <w:t>improve</w:t>
+      </w:r>
+      <w:r>
+        <w:rPr>
+          <w:rFonts w:ascii="Times New Roman" w:hAnsi="Times New Roman" w:cs="Times New Roman"/>
+          <w:sz w:val="24"/>
+          <w:szCs w:val="24"/>
+        </w:rPr>
+        <w:t xml:space="preserve"> memory </w:t>
+      </w:r>
+      <w:r>
+        <w:rPr>
+          <w:rFonts w:ascii="Times New Roman" w:hAnsi="Times New Roman" w:cs="Times New Roman"/>
+          <w:sz w:val="24"/>
+          <w:szCs w:val="24"/>
+        </w:rPr>
+        <w:t>when it is</w:t>
+      </w:r>
+      <w:r>
+        <w:rPr>
+          <w:rFonts w:ascii="Times New Roman" w:hAnsi="Times New Roman" w:cs="Times New Roman"/>
+          <w:sz w:val="24"/>
+          <w:szCs w:val="24"/>
+        </w:rPr>
+        <w:t xml:space="preserve"> assessed </w:t>
+      </w:r>
+      <w:r>
+        <w:rPr>
+          <w:rFonts w:ascii="Times New Roman" w:hAnsi="Times New Roman" w:cs="Times New Roman"/>
+          <w:sz w:val="24"/>
+          <w:szCs w:val="24"/>
+        </w:rPr>
+        <w:t>via</w:t>
+      </w:r>
+      <w:r>
+        <w:rPr>
+          <w:rFonts w:ascii="Times New Roman" w:hAnsi="Times New Roman" w:cs="Times New Roman"/>
+          <w:sz w:val="24"/>
+          <w:szCs w:val="24"/>
+        </w:rPr>
+        <w:t xml:space="preserve"> recognition testing but should be non-reactive when free-recall testing is used.</w:t>
+      </w:r>
+      <w:r>
+        <w:rPr>
+          <w:rFonts w:ascii="Times New Roman" w:hAnsi="Times New Roman" w:cs="Times New Roman"/>
+          <w:sz w:val="24"/>
+          <w:szCs w:val="24"/>
+        </w:rPr>
+        <w:t xml:space="preserve"> Thus, the present study utilizes both free-recall (Experiment 1A) and recognition testing (Experiments 1B and 2). Importantly, all experiments included two separate JOL groups (item-level JOLs which were elicited individual for each word) and global JOLs (which were elicited for each list), allowing for a comparison between JOL tasks emphasizing item-specific and relational aspects of stimuli. Overall, findings Experiments 1A/1B were consistent with an item-order account of reactivity, as item-level JOLs were only reactive on categorized and uncategorized word lists when recognition testing was used. Additionally, this pattern extended to DRM lists in Experiment 2. </w:t>
+      </w:r>
+      <w:r>
+        <w:rPr>
+          <w:rFonts w:ascii="Times New Roman" w:hAnsi="Times New Roman" w:cs="Times New Roman"/>
+          <w:sz w:val="24"/>
+          <w:szCs w:val="24"/>
+        </w:rPr>
+        <w:t>G</w:t>
+      </w:r>
+      <w:r>
+        <w:rPr>
+          <w:rFonts w:ascii="Times New Roman" w:hAnsi="Times New Roman" w:cs="Times New Roman"/>
+          <w:sz w:val="24"/>
+          <w:szCs w:val="24"/>
+        </w:rPr>
+        <w:t>lobal JOLs</w:t>
+      </w:r>
+      <w:r>
+        <w:rPr>
+          <w:rFonts w:ascii="Times New Roman" w:hAnsi="Times New Roman" w:cs="Times New Roman"/>
+          <w:sz w:val="24"/>
+          <w:szCs w:val="24"/>
+        </w:rPr>
+        <w:t>, however,</w:t>
+      </w:r>
+      <w:r>
+        <w:rPr>
+          <w:rFonts w:ascii="Times New Roman" w:hAnsi="Times New Roman" w:cs="Times New Roman"/>
+          <w:sz w:val="24"/>
+          <w:szCs w:val="24"/>
+        </w:rPr>
+        <w:t xml:space="preserve"> were non-reactive on correct recognition, though they increased false recognition of critical lures. Taken together, these findings provide further evidence supporting an item-order account of JOL reactivity while also demonstrating that the processes underlying JOL reactivity is contingent upon the interaction between stimulus types, testing methods, and JOL framing.</w:t>
       </w:r>
     </w:p>
     <w:p>
@@ -615,7 +693,39 @@
           <w:sz w:val="24"/>
           <w:szCs w:val="24"/>
         </w:rPr>
-        <w:t>the comparison of item-level and global JOL tasks and the inclusion of DRM lists.</w:t>
+        <w:t xml:space="preserve">the comparison of item-level and global JOL tasks and the </w:t>
+      </w:r>
+      <w:r>
+        <w:rPr>
+          <w:rFonts w:ascii="Times New Roman" w:hAnsi="Times New Roman" w:cs="Times New Roman"/>
+          <w:sz w:val="24"/>
+          <w:szCs w:val="24"/>
+        </w:rPr>
+        <w:t>use</w:t>
+      </w:r>
+      <w:r>
+        <w:rPr>
+          <w:rFonts w:ascii="Times New Roman" w:hAnsi="Times New Roman" w:cs="Times New Roman"/>
+          <w:sz w:val="24"/>
+          <w:szCs w:val="24"/>
+        </w:rPr>
+        <w:t xml:space="preserve"> of DRM lists</w:t>
+      </w:r>
+      <w:r>
+        <w:rPr>
+          <w:rFonts w:ascii="Times New Roman" w:hAnsi="Times New Roman" w:cs="Times New Roman"/>
+          <w:sz w:val="24"/>
+          <w:szCs w:val="24"/>
+        </w:rPr>
+        <w:t xml:space="preserve"> in Experiment 2</w:t>
+      </w:r>
+      <w:r>
+        <w:rPr>
+          <w:rFonts w:ascii="Times New Roman" w:hAnsi="Times New Roman" w:cs="Times New Roman"/>
+          <w:sz w:val="24"/>
+          <w:szCs w:val="24"/>
+        </w:rPr>
+        <w:t>.</w:t>
       </w:r>
       <w:r>
         <w:rPr>
@@ -687,7 +797,23 @@
           <w:sz w:val="24"/>
           <w:szCs w:val="24"/>
         </w:rPr>
-        <w:t xml:space="preserve"> look forward to hearing about the suitability of our </w:t>
+        <w:t xml:space="preserve"> look forward to hearing about the suitability of </w:t>
+      </w:r>
+      <w:r>
+        <w:rPr>
+          <w:rFonts w:ascii="Times New Roman" w:hAnsi="Times New Roman" w:cs="Times New Roman"/>
+          <w:sz w:val="24"/>
+          <w:szCs w:val="24"/>
+        </w:rPr>
+        <w:t>this</w:t>
+      </w:r>
+      <w:r>
+        <w:rPr>
+          <w:rFonts w:ascii="Times New Roman" w:hAnsi="Times New Roman" w:cs="Times New Roman"/>
+          <w:sz w:val="24"/>
+          <w:szCs w:val="24"/>
+        </w:rPr>
+        <w:t xml:space="preserve"> </w:t>
       </w:r>
       <w:r>
         <w:rPr>
@@ -884,17 +1010,6 @@
         </w:rPr>
         <w:t>.edu</w:t>
       </w:r>
-    </w:p>
-    <w:p>
-      <w:pPr>
-        <w:spacing w:line="240" w:lineRule="auto"/>
-        <w:contextualSpacing/>
-        <w:rPr>
-          <w:rFonts w:ascii="Times New Roman" w:hAnsi="Times New Roman" w:cs="Times New Roman"/>
-          <w:sz w:val="24"/>
-          <w:szCs w:val="24"/>
-        </w:rPr>
-      </w:pPr>
     </w:p>
     <w:sectPr>
       <w:pgSz w:w="12240" w:h="15840"/>
@@ -1308,6 +1423,7 @@
   <w:style w:type="character" w:default="1" w:styleId="DefaultParagraphFont">
     <w:name w:val="Default Paragraph Font"/>
     <w:uiPriority w:val="1"/>
+    <w:semiHidden/>
     <w:unhideWhenUsed/>
   </w:style>
   <w:style w:type="table" w:default="1" w:styleId="TableNormal">

</xml_diff>